<commit_message>
Updated Fix Log 1 to explain "Bug 5"
</commit_message>
<xml_diff>
--- a/fix_logs/Investigation - Fix Log for Bug 1.docx
+++ b/fix_logs/Investigation - Fix Log for Bug 1.docx
@@ -66,7 +66,24 @@
         <w:t>s that the balance is increased</w:t>
       </w:r>
       <w:r>
-        <w:t xml:space="preserve"> by the winnings when there is one match against a die. The balance is then reduced in the next turn when the value of the bet is subtracted from the player’s balance (which is correct). This means that the program is behaving correctly.</w:t>
+        <w:t xml:space="preserve"> by the winnings when there is one match against a die. The balance is then reduced in the next turn when the value of the bet is subtracted from the player’s balance (which is correct). </w:t>
+      </w:r>
+      <w:r>
+        <w:t>In other words, a match against only one die, although a win, is a zero-sum win and will simply keep the net balance as is.</w:t>
+      </w:r>
+      <w:bookmarkStart w:id="0" w:name="_GoBack"/>
+      <w:bookmarkEnd w:id="0"/>
+    </w:p>
+    <w:p/>
+    <w:p>
+      <w:r>
+        <w:t>Note that this also resolves the issue of “Bug 5” as mentioned in UAT Scenario – Bug 1; Bug 5 was that when the player was observed as having rolled a matching die against two of the games rolled dice, only one win was recorded (the balance only increased by one bet). However, because the bet itself must be subtracted from the balance, a win of 2 to 1 can only gain a net increase of the value of one bet on the player’s balance (and a win of 3 to 1 can only gain a net increase of the value of two bets on the player’s balance).</w:t>
+      </w:r>
+    </w:p>
+    <w:p/>
+    <w:p>
+      <w:r>
+        <w:t>This means that the program is behaving correctly.</w:t>
       </w:r>
       <w:r>
         <w:t xml:space="preserve"> See screenshots below:</w:t>
@@ -245,13 +262,10 @@
       <w:pPr>
         <w:keepNext/>
       </w:pPr>
-      <w:bookmarkStart w:id="0" w:name="_GoBack"/>
-      <w:r>
-        <w:lastRenderedPageBreak/>
+      <w:r>
         <w:t>Screenshot 4 – variables reflect winnings increasing the player’s balance:</w:t>
       </w:r>
     </w:p>
-    <w:bookmarkEnd w:id="0"/>
     <w:p/>
     <w:p>
       <w:r>

</xml_diff>

<commit_message>
Reinvestigate Bug 1 due to new understanding of how the bet is used in the gambling logic of the game (i.e. is not paid unless the result in a win)
</commit_message>
<xml_diff>
--- a/fix_logs/Investigation - Fix Log for Bug 1.docx
+++ b/fix_logs/Investigation - Fix Log for Bug 1.docx
@@ -20,6 +20,9 @@
       <w:r>
         <w:t>Hypothesis</w:t>
       </w:r>
+      <w:r>
+        <w:t xml:space="preserve"> 1</w:t>
+      </w:r>
     </w:p>
     <w:p>
       <w:r>
@@ -66,36 +69,81 @@
         <w:t>s that the balance is increased</w:t>
       </w:r>
       <w:r>
-        <w:t xml:space="preserve"> by the winnings when there is one match against a die. The balance is then reduced in the next turn when the value of the bet is subtracted from the player’s balance (which is correct). </w:t>
-      </w:r>
-      <w:r>
-        <w:t>In other words, a match against only one die, although a win, is a zero-sum win and will simply keep the net balance as is.</w:t>
-      </w:r>
-      <w:bookmarkStart w:id="0" w:name="_GoBack"/>
-      <w:bookmarkEnd w:id="0"/>
+        <w:t xml:space="preserve"> by the winnings when there is one match against a die. </w:t>
+      </w:r>
+      <w:r>
+        <w:t>However, t</w:t>
+      </w:r>
+      <w:r>
+        <w:t xml:space="preserve">he balance is then reduced in the next turn when the value of the bet is subtracted from the player’s balance. </w:t>
+      </w:r>
+      <w:r>
+        <w:t>This is a bug because t</w:t>
+      </w:r>
+      <w:r>
+        <w:t>he bet should only be subtracted from the player’s balance if the player loses</w:t>
+      </w:r>
+      <w:r>
+        <w:t>.</w:t>
+      </w:r>
+      <w:r>
+        <w:t xml:space="preserve"> See the screenshots below that show the balance is increased by the winnings in </w:t>
+      </w:r>
+      <w:r>
+        <w:t>Player.</w:t>
+      </w:r>
+      <w:r>
+        <w:t>receiveWinnings(), but then reduced by the valu</w:t>
+      </w:r>
+      <w:r>
+        <w:t>e of the bet in G</w:t>
+      </w:r>
+      <w:r>
+        <w:t>ame.playR</w:t>
+      </w:r>
+      <w:r>
+        <w:t>ound().</w:t>
+      </w:r>
     </w:p>
     <w:p/>
     <w:p>
       <w:r>
-        <w:t>Note that this also resolves the issue of “Bug 5” as mentioned in UAT Scenario – Bug 1; Bug 5 was that when the player was observed as having rolled a matching die against two of the games rolled dice, only one win was recorded (the balance only increased by one bet). However, because the bet itself must be subtracted from the balance, a win of 2 to 1 can only gain a net increase of the value of one bet on the player’s balance (and a win of 3 to 1 can only gain a net increase of the value of two bets on the player’s balance).</w:t>
+        <w:t xml:space="preserve">Note that this </w:t>
+      </w:r>
+      <w:r>
+        <w:t>also relevant to</w:t>
+      </w:r>
+      <w:r>
+        <w:t xml:space="preserve"> “Bug 5” as mentioned in UAT Scenario – Bug 1; Bug 5 was that when the player was observed as having rolled a matching die against two of the games rolled dice, only one win was recorded (the balance only increased by one bet). </w:t>
+      </w:r>
+      <w:r>
+        <w:t>This is again caused by the same reason, that the bet should only be subtracted if the player loses the turn</w:t>
+      </w:r>
+      <w:r>
+        <w:t xml:space="preserve"> (and </w:t>
+      </w:r>
+      <w:r>
+        <w:t>is also relevant for a match against three dice</w:t>
+      </w:r>
+      <w:r>
+        <w:t>).</w:t>
       </w:r>
     </w:p>
     <w:p/>
     <w:p>
-      <w:r>
-        <w:t>This means that the program is behaving correctly.</w:t>
-      </w:r>
-      <w:r>
-        <w:t xml:space="preserve"> See screenshots below:</w:t>
-      </w:r>
-    </w:p>
-    <w:p/>
-    <w:p>
-      <w:r>
-        <w:t>Screenshot 1 – code in receiveWinnings() method shows balance at $25, winnings at $5:</w:t>
-      </w:r>
-    </w:p>
-    <w:p/>
+      <w:pPr>
+        <w:keepNext/>
+      </w:pPr>
+      <w:r>
+        <w:t>Screenshot 1</w:t>
+      </w:r>
+      <w:r>
+        <w:t xml:space="preserve">: </w:t>
+      </w:r>
+      <w:r>
+        <w:t>code in Game.playRound() shows balance reduced by value of bet, regardless of whether the player has won or lost:</w:t>
+      </w:r>
+    </w:p>
     <w:p>
       <w:r>
         <w:rPr>
@@ -103,10 +151,10 @@
           <w:lang w:val="en-GB"/>
         </w:rPr>
         <w:drawing>
-          <wp:inline distT="0" distB="0" distL="0" distR="0" wp14:anchorId="01A2D8A8" wp14:editId="5A0598D2">
-            <wp:extent cx="5727700" cy="660400"/>
-            <wp:effectExtent l="0" t="0" r="12700" b="0"/>
-            <wp:docPr id="4" name="Picture 4"/>
+          <wp:inline distT="0" distB="0" distL="0" distR="0" wp14:anchorId="3501533D" wp14:editId="2C91CF41">
+            <wp:extent cx="5727700" cy="2022475"/>
+            <wp:effectExtent l="0" t="0" r="12700" b="9525"/>
+            <wp:docPr id="7" name="Picture 7"/>
             <wp:cNvGraphicFramePr>
               <a:graphicFrameLocks xmlns:a="http://schemas.openxmlformats.org/drawingml/2006/main" noChangeAspect="1"/>
             </wp:cNvGraphicFramePr>
@@ -114,7 +162,7 @@
               <a:graphicData uri="http://schemas.openxmlformats.org/drawingml/2006/picture">
                 <pic:pic xmlns:pic="http://schemas.openxmlformats.org/drawingml/2006/picture">
                   <pic:nvPicPr>
-                    <pic:cNvPr id="4" name="Screen Shot 2017-10-04 at 9.12.51 am.png"/>
+                    <pic:cNvPr id="7" name="Screen Shot 2017-10-06 at 11.50.06 am.png"/>
                     <pic:cNvPicPr/>
                   </pic:nvPicPr>
                   <pic:blipFill>
@@ -132,7 +180,7 @@
                   <pic:spPr>
                     <a:xfrm>
                       <a:off x="0" y="0"/>
-                      <a:ext cx="5727700" cy="660400"/>
+                      <a:ext cx="5727700" cy="2022475"/>
                     </a:xfrm>
                     <a:prstGeom prst="rect">
                       <a:avLst/>
@@ -147,11 +195,20 @@
     </w:p>
     <w:p/>
     <w:p>
-      <w:r>
-        <w:t>Screenshot 2 – variables reflect winnings:</w:t>
-      </w:r>
-    </w:p>
-    <w:p/>
+      <w:pPr>
+        <w:keepNext/>
+      </w:pPr>
+      <w:r>
+        <w:lastRenderedPageBreak/>
+        <w:t>Screenshot 2</w:t>
+      </w:r>
+      <w:r>
+        <w:t xml:space="preserve">: </w:t>
+      </w:r>
+      <w:r>
+        <w:t>variables reflect balance reducing even if player has won:</w:t>
+      </w:r>
+    </w:p>
     <w:p>
       <w:r>
         <w:rPr>
@@ -159,10 +216,10 @@
           <w:lang w:val="en-GB"/>
         </w:rPr>
         <w:drawing>
-          <wp:inline distT="0" distB="0" distL="0" distR="0" wp14:anchorId="4FA4B0E8" wp14:editId="5F52BD8F">
-            <wp:extent cx="5727700" cy="1444625"/>
-            <wp:effectExtent l="0" t="0" r="12700" b="3175"/>
-            <wp:docPr id="3" name="Picture 3"/>
+          <wp:inline distT="0" distB="0" distL="0" distR="0" wp14:anchorId="7B122C9B" wp14:editId="5EBE1B4E">
+            <wp:extent cx="4532390" cy="1883806"/>
+            <wp:effectExtent l="0" t="0" r="0" b="0"/>
+            <wp:docPr id="8" name="Picture 8"/>
             <wp:cNvGraphicFramePr>
               <a:graphicFrameLocks xmlns:a="http://schemas.openxmlformats.org/drawingml/2006/main" noChangeAspect="1"/>
             </wp:cNvGraphicFramePr>
@@ -170,7 +227,7 @@
               <a:graphicData uri="http://schemas.openxmlformats.org/drawingml/2006/picture">
                 <pic:pic xmlns:pic="http://schemas.openxmlformats.org/drawingml/2006/picture">
                   <pic:nvPicPr>
-                    <pic:cNvPr id="3" name="Screen Shot 2017-10-04 at 9.13.04 am.png"/>
+                    <pic:cNvPr id="8" name="Screen Shot 2017-10-06 at 11.49.36 am.png"/>
                     <pic:cNvPicPr/>
                   </pic:nvPicPr>
                   <pic:blipFill>
@@ -188,7 +245,7 @@
                   <pic:spPr>
                     <a:xfrm>
                       <a:off x="0" y="0"/>
-                      <a:ext cx="5727700" cy="1444625"/>
+                      <a:ext cx="4580337" cy="1903734"/>
                     </a:xfrm>
                     <a:prstGeom prst="rect">
                       <a:avLst/>
@@ -204,10 +261,15 @@
     <w:p/>
     <w:p>
       <w:r>
-        <w:t>Screenshot 3 – code in receiveWinnings() method shows balance at $30 after including previous winnings:</w:t>
-      </w:r>
-    </w:p>
-    <w:p/>
+        <w:t>Screenshot 3</w:t>
+      </w:r>
+      <w:r>
+        <w:t xml:space="preserve">: </w:t>
+      </w:r>
+      <w:r>
+        <w:t>code in Player.receiveWinnings() method shows balance at $95, winnings at $5:</w:t>
+      </w:r>
+    </w:p>
     <w:p>
       <w:r>
         <w:rPr>
@@ -215,10 +277,10 @@
           <w:lang w:val="en-GB"/>
         </w:rPr>
         <w:drawing>
-          <wp:inline distT="0" distB="0" distL="0" distR="0" wp14:anchorId="577D3EED" wp14:editId="58023CE4">
-            <wp:extent cx="5727700" cy="661670"/>
+          <wp:inline distT="0" distB="0" distL="0" distR="0" wp14:anchorId="2F3362A7" wp14:editId="615C67A0">
+            <wp:extent cx="5727700" cy="561975"/>
             <wp:effectExtent l="0" t="0" r="12700" b="0"/>
-            <wp:docPr id="2" name="Picture 2"/>
+            <wp:docPr id="9" name="Picture 9"/>
             <wp:cNvGraphicFramePr>
               <a:graphicFrameLocks xmlns:a="http://schemas.openxmlformats.org/drawingml/2006/main" noChangeAspect="1"/>
             </wp:cNvGraphicFramePr>
@@ -226,7 +288,7 @@
               <a:graphicData uri="http://schemas.openxmlformats.org/drawingml/2006/picture">
                 <pic:pic xmlns:pic="http://schemas.openxmlformats.org/drawingml/2006/picture">
                   <pic:nvPicPr>
-                    <pic:cNvPr id="2" name="Screen Shot 2017-10-04 at 9.13.28 am.png"/>
+                    <pic:cNvPr id="9" name="Screen Shot 2017-10-06 at 11.51.12 am.png"/>
                     <pic:cNvPicPr/>
                   </pic:nvPicPr>
                   <pic:blipFill>
@@ -244,7 +306,7 @@
                   <pic:spPr>
                     <a:xfrm>
                       <a:off x="0" y="0"/>
-                      <a:ext cx="5727700" cy="661670"/>
+                      <a:ext cx="5727700" cy="561975"/>
                     </a:xfrm>
                     <a:prstGeom prst="rect">
                       <a:avLst/>
@@ -259,14 +321,28 @@
     </w:p>
     <w:p/>
     <w:p>
-      <w:pPr>
-        <w:keepNext/>
-      </w:pPr>
-      <w:r>
-        <w:t>Screenshot 4 – variables reflect winnings increasing the player’s balance:</w:t>
-      </w:r>
-    </w:p>
-    <w:p/>
+      <w:r>
+        <w:t>Scr</w:t>
+      </w:r>
+      <w:r>
+        <w:t>eenshot 4</w:t>
+      </w:r>
+      <w:r>
+        <w:t xml:space="preserve">: </w:t>
+      </w:r>
+      <w:r>
+        <w:t xml:space="preserve">console output shows </w:t>
+      </w:r>
+      <w:r>
+        <w:t xml:space="preserve">balance is </w:t>
+      </w:r>
+      <w:r>
+        <w:t>not increased</w:t>
+      </w:r>
+      <w:r>
+        <w:t xml:space="preserve"> even though player won against one matched die:</w:t>
+      </w:r>
+    </w:p>
     <w:p>
       <w:r>
         <w:rPr>
@@ -274,10 +350,10 @@
           <w:lang w:val="en-GB"/>
         </w:rPr>
         <w:drawing>
-          <wp:inline distT="0" distB="0" distL="0" distR="0" wp14:anchorId="799D233E" wp14:editId="07A7459E">
-            <wp:extent cx="5727700" cy="1296670"/>
-            <wp:effectExtent l="0" t="0" r="12700" b="0"/>
-            <wp:docPr id="1" name="Picture 1"/>
+          <wp:inline distT="0" distB="0" distL="0" distR="0" wp14:anchorId="5EA3A2C5" wp14:editId="25380F4C">
+            <wp:extent cx="3879723" cy="1139919"/>
+            <wp:effectExtent l="0" t="0" r="6985" b="3175"/>
+            <wp:docPr id="5" name="Picture 5"/>
             <wp:cNvGraphicFramePr>
               <a:graphicFrameLocks xmlns:a="http://schemas.openxmlformats.org/drawingml/2006/main" noChangeAspect="1"/>
             </wp:cNvGraphicFramePr>
@@ -285,7 +361,7 @@
               <a:graphicData uri="http://schemas.openxmlformats.org/drawingml/2006/picture">
                 <pic:pic xmlns:pic="http://schemas.openxmlformats.org/drawingml/2006/picture">
                   <pic:nvPicPr>
-                    <pic:cNvPr id="1" name="Screen Shot 2017-10-04 at 9.13.37 am.png"/>
+                    <pic:cNvPr id="5" name="Screen Shot 2017-10-06 at 11.52.13 am.png"/>
                     <pic:cNvPicPr/>
                   </pic:nvPicPr>
                   <pic:blipFill>
@@ -303,7 +379,7 @@
                   <pic:spPr>
                     <a:xfrm>
                       <a:off x="0" y="0"/>
-                      <a:ext cx="5727700" cy="1296670"/>
+                      <a:ext cx="3933015" cy="1155577"/>
                     </a:xfrm>
                     <a:prstGeom prst="rect">
                       <a:avLst/>
@@ -316,9 +392,431 @@
         </w:drawing>
       </w:r>
     </w:p>
+    <w:p/>
+    <w:p>
+      <w:pPr>
+        <w:pStyle w:val="Heading2"/>
+      </w:pPr>
+      <w:r>
+        <w:t>Hypothesis 2</w:t>
+      </w:r>
+    </w:p>
+    <w:p>
+      <w:pPr>
+        <w:rPr>
+          <w:lang w:val="en-US"/>
+        </w:rPr>
+      </w:pPr>
+      <w:r>
+        <w:rPr>
+          <w:lang w:val="en-US"/>
+        </w:rPr>
+        <w:t xml:space="preserve">The source of the bug is to be found in the Game.playround() method, where the bet is subtracted from the player’s balance before the dice are rolled and regardless of the result of the dice rolls. If the bet subtraction happens only if the player loses, i.e. </w:t>
+      </w:r>
+      <w:r>
+        <w:rPr>
+          <w:lang w:val="en-US"/>
+        </w:rPr>
+        <w:t>if dice matches = zero, this should fix the bug.</w:t>
+      </w:r>
+    </w:p>
+    <w:p>
+      <w:pPr>
+        <w:pStyle w:val="Heading2"/>
+      </w:pPr>
+      <w:r>
+        <w:t>Action</w:t>
+      </w:r>
+    </w:p>
+    <w:p>
+      <w:pPr>
+        <w:rPr>
+          <w:lang w:val="en-US"/>
+        </w:rPr>
+      </w:pPr>
+      <w:r>
+        <w:rPr>
+          <w:lang w:val="en-US"/>
+        </w:rPr>
+        <w:t>Change Game.playRound() so that the Player.takeBet() code (where subtraction of bet happens) is only called if the player loses the turn.</w:t>
+      </w:r>
+    </w:p>
+    <w:p>
+      <w:pPr>
+        <w:pStyle w:val="Heading2"/>
+      </w:pPr>
+      <w:r>
+        <w:t>Results</w:t>
+      </w:r>
+    </w:p>
+    <w:p>
+      <w:pPr>
+        <w:rPr>
+          <w:lang w:val="en-US"/>
+        </w:rPr>
+      </w:pPr>
+      <w:r>
+        <w:rPr>
+          <w:lang w:val="en-US"/>
+        </w:rPr>
+        <w:t>After the code in Game.playRound() was fixed, the game is performing correctly and the bug is fixed. See the screenshots below:</w:t>
+      </w:r>
+      <w:bookmarkStart w:id="0" w:name="_GoBack"/>
+      <w:bookmarkEnd w:id="0"/>
+    </w:p>
+    <w:p>
+      <w:pPr>
+        <w:keepNext/>
+        <w:rPr>
+          <w:lang w:val="en-US"/>
+        </w:rPr>
+      </w:pPr>
+      <w:r>
+        <w:rPr>
+          <w:lang w:val="en-US"/>
+        </w:rPr>
+        <w:t xml:space="preserve">Screenshot 5: </w:t>
+      </w:r>
+      <w:r>
+        <w:rPr>
+          <w:lang w:val="en-US"/>
+        </w:rPr>
+        <w:t>variables</w:t>
+      </w:r>
+      <w:r>
+        <w:rPr>
+          <w:lang w:val="en-US"/>
+        </w:rPr>
+        <w:t xml:space="preserve"> in Game.p</w:t>
+      </w:r>
+      <w:r>
+        <w:rPr>
+          <w:lang w:val="en-US"/>
+        </w:rPr>
+        <w:t>layRound() show</w:t>
+      </w:r>
+      <w:r>
+        <w:rPr>
+          <w:lang w:val="en-US"/>
+        </w:rPr>
+        <w:t xml:space="preserve"> </w:t>
+      </w:r>
+      <w:r>
+        <w:rPr>
+          <w:lang w:val="en-US"/>
+        </w:rPr>
+        <w:t xml:space="preserve">balance is </w:t>
+      </w:r>
+      <w:r>
+        <w:rPr>
+          <w:lang w:val="en-US"/>
+        </w:rPr>
+        <w:t>reduced</w:t>
+      </w:r>
+      <w:r>
+        <w:rPr>
+          <w:lang w:val="en-US"/>
+        </w:rPr>
+        <w:t xml:space="preserve"> </w:t>
+      </w:r>
+      <w:r>
+        <w:rPr>
+          <w:lang w:val="en-US"/>
+        </w:rPr>
+        <w:t xml:space="preserve">by correct amount </w:t>
+      </w:r>
+      <w:r>
+        <w:rPr>
+          <w:lang w:val="en-US"/>
+        </w:rPr>
+        <w:t xml:space="preserve">when </w:t>
+      </w:r>
+      <w:r>
+        <w:rPr>
+          <w:lang w:val="en-US"/>
+        </w:rPr>
+        <w:t>player loses:</w:t>
+      </w:r>
+    </w:p>
+    <w:p>
+      <w:pPr>
+        <w:rPr>
+          <w:lang w:val="en-US"/>
+        </w:rPr>
+      </w:pPr>
+      <w:r>
+        <w:rPr>
+          <w:noProof/>
+          <w:lang w:val="en-GB"/>
+        </w:rPr>
+        <w:drawing>
+          <wp:inline distT="0" distB="0" distL="0" distR="0" wp14:anchorId="2363F2FC" wp14:editId="00C9BF41">
+            <wp:extent cx="4394835" cy="2335791"/>
+            <wp:effectExtent l="0" t="0" r="0" b="1270"/>
+            <wp:docPr id="10" name="Picture 10"/>
+            <wp:cNvGraphicFramePr>
+              <a:graphicFrameLocks xmlns:a="http://schemas.openxmlformats.org/drawingml/2006/main" noChangeAspect="1"/>
+            </wp:cNvGraphicFramePr>
+            <a:graphic xmlns:a="http://schemas.openxmlformats.org/drawingml/2006/main">
+              <a:graphicData uri="http://schemas.openxmlformats.org/drawingml/2006/picture">
+                <pic:pic xmlns:pic="http://schemas.openxmlformats.org/drawingml/2006/picture">
+                  <pic:nvPicPr>
+                    <pic:cNvPr id="10" name="Screen Shot 2017-10-06 at 12.08.55 pm.png"/>
+                    <pic:cNvPicPr/>
+                  </pic:nvPicPr>
+                  <pic:blipFill>
+                    <a:blip r:embed="rId10">
+                      <a:extLst>
+                        <a:ext uri="{28A0092B-C50C-407E-A947-70E740481C1C}">
+                          <a14:useLocalDpi xmlns:a14="http://schemas.microsoft.com/office/drawing/2010/main" val="0"/>
+                        </a:ext>
+                      </a:extLst>
+                    </a:blip>
+                    <a:stretch>
+                      <a:fillRect/>
+                    </a:stretch>
+                  </pic:blipFill>
+                  <pic:spPr>
+                    <a:xfrm>
+                      <a:off x="0" y="0"/>
+                      <a:ext cx="4400307" cy="2338699"/>
+                    </a:xfrm>
+                    <a:prstGeom prst="rect">
+                      <a:avLst/>
+                    </a:prstGeom>
+                  </pic:spPr>
+                </pic:pic>
+              </a:graphicData>
+            </a:graphic>
+          </wp:inline>
+        </w:drawing>
+      </w:r>
+    </w:p>
+    <w:p>
+      <w:pPr>
+        <w:rPr>
+          <w:lang w:val="en-US"/>
+        </w:rPr>
+      </w:pPr>
+    </w:p>
+    <w:p>
+      <w:pPr>
+        <w:rPr>
+          <w:lang w:val="en-US"/>
+        </w:rPr>
+      </w:pPr>
+      <w:r>
+        <w:rPr>
+          <w:lang w:val="en-US"/>
+        </w:rPr>
+        <w:t>Screenshot 6: console output shows player lost turn and balance correctly decremented:</w:t>
+      </w:r>
+    </w:p>
+    <w:p>
+      <w:pPr>
+        <w:rPr>
+          <w:lang w:val="en-US"/>
+        </w:rPr>
+      </w:pPr>
+      <w:r>
+        <w:rPr>
+          <w:noProof/>
+          <w:lang w:val="en-GB"/>
+        </w:rPr>
+        <w:drawing>
+          <wp:inline distT="0" distB="0" distL="0" distR="0" wp14:anchorId="1B0F1FF8" wp14:editId="454BDF4A">
+            <wp:extent cx="3678863" cy="1036861"/>
+            <wp:effectExtent l="0" t="0" r="4445" b="5080"/>
+            <wp:docPr id="11" name="Picture 11"/>
+            <wp:cNvGraphicFramePr>
+              <a:graphicFrameLocks xmlns:a="http://schemas.openxmlformats.org/drawingml/2006/main" noChangeAspect="1"/>
+            </wp:cNvGraphicFramePr>
+            <a:graphic xmlns:a="http://schemas.openxmlformats.org/drawingml/2006/main">
+              <a:graphicData uri="http://schemas.openxmlformats.org/drawingml/2006/picture">
+                <pic:pic xmlns:pic="http://schemas.openxmlformats.org/drawingml/2006/picture">
+                  <pic:nvPicPr>
+                    <pic:cNvPr id="11" name="Screen Shot 2017-10-06 at 12.09.42 pm.png"/>
+                    <pic:cNvPicPr/>
+                  </pic:nvPicPr>
+                  <pic:blipFill>
+                    <a:blip r:embed="rId11">
+                      <a:extLst>
+                        <a:ext uri="{28A0092B-C50C-407E-A947-70E740481C1C}">
+                          <a14:useLocalDpi xmlns:a14="http://schemas.microsoft.com/office/drawing/2010/main" val="0"/>
+                        </a:ext>
+                      </a:extLst>
+                    </a:blip>
+                    <a:stretch>
+                      <a:fillRect/>
+                    </a:stretch>
+                  </pic:blipFill>
+                  <pic:spPr>
+                    <a:xfrm>
+                      <a:off x="0" y="0"/>
+                      <a:ext cx="3802944" cy="1071832"/>
+                    </a:xfrm>
+                    <a:prstGeom prst="rect">
+                      <a:avLst/>
+                    </a:prstGeom>
+                  </pic:spPr>
+                </pic:pic>
+              </a:graphicData>
+            </a:graphic>
+          </wp:inline>
+        </w:drawing>
+      </w:r>
+    </w:p>
+    <w:p>
+      <w:pPr>
+        <w:rPr>
+          <w:lang w:val="en-US"/>
+        </w:rPr>
+      </w:pPr>
+    </w:p>
+    <w:p>
+      <w:pPr>
+        <w:rPr>
+          <w:lang w:val="en-US"/>
+        </w:rPr>
+      </w:pPr>
+      <w:r>
+        <w:rPr>
+          <w:lang w:val="en-US"/>
+        </w:rPr>
+        <w:t>Screenshot 7: variables in Game.playRound() show balance is increased by correct amount when player wins one match against dice:</w:t>
+      </w:r>
+    </w:p>
+    <w:p>
+      <w:pPr>
+        <w:rPr>
+          <w:lang w:val="en-US"/>
+        </w:rPr>
+      </w:pPr>
+      <w:r>
+        <w:rPr>
+          <w:noProof/>
+          <w:lang w:val="en-GB"/>
+        </w:rPr>
+        <w:drawing>
+          <wp:inline distT="0" distB="0" distL="0" distR="0" wp14:anchorId="0455FD75" wp14:editId="52D22C34">
+            <wp:extent cx="4509135" cy="2467026"/>
+            <wp:effectExtent l="0" t="0" r="12065" b="0"/>
+            <wp:docPr id="12" name="Picture 12"/>
+            <wp:cNvGraphicFramePr>
+              <a:graphicFrameLocks xmlns:a="http://schemas.openxmlformats.org/drawingml/2006/main" noChangeAspect="1"/>
+            </wp:cNvGraphicFramePr>
+            <a:graphic xmlns:a="http://schemas.openxmlformats.org/drawingml/2006/main">
+              <a:graphicData uri="http://schemas.openxmlformats.org/drawingml/2006/picture">
+                <pic:pic xmlns:pic="http://schemas.openxmlformats.org/drawingml/2006/picture">
+                  <pic:nvPicPr>
+                    <pic:cNvPr id="12" name="Screen Shot 2017-10-06 at 12.10.38 pm.png"/>
+                    <pic:cNvPicPr/>
+                  </pic:nvPicPr>
+                  <pic:blipFill>
+                    <a:blip r:embed="rId12">
+                      <a:extLst>
+                        <a:ext uri="{28A0092B-C50C-407E-A947-70E740481C1C}">
+                          <a14:useLocalDpi xmlns:a14="http://schemas.microsoft.com/office/drawing/2010/main" val="0"/>
+                        </a:ext>
+                      </a:extLst>
+                    </a:blip>
+                    <a:stretch>
+                      <a:fillRect/>
+                    </a:stretch>
+                  </pic:blipFill>
+                  <pic:spPr>
+                    <a:xfrm>
+                      <a:off x="0" y="0"/>
+                      <a:ext cx="4516680" cy="2471154"/>
+                    </a:xfrm>
+                    <a:prstGeom prst="rect">
+                      <a:avLst/>
+                    </a:prstGeom>
+                  </pic:spPr>
+                </pic:pic>
+              </a:graphicData>
+            </a:graphic>
+          </wp:inline>
+        </w:drawing>
+      </w:r>
+    </w:p>
+    <w:p>
+      <w:pPr>
+        <w:rPr>
+          <w:lang w:val="en-US"/>
+        </w:rPr>
+      </w:pPr>
+    </w:p>
+    <w:p>
+      <w:pPr>
+        <w:rPr>
+          <w:lang w:val="en-US"/>
+        </w:rPr>
+      </w:pPr>
+      <w:r>
+        <w:rPr>
+          <w:lang w:val="en-US"/>
+        </w:rPr>
+        <w:t>Screenshot 8: console output shows player won turn and balance correctly incremented by bet amount:</w:t>
+      </w:r>
+    </w:p>
+    <w:p>
+      <w:pPr>
+        <w:rPr>
+          <w:lang w:val="en-US"/>
+        </w:rPr>
+      </w:pPr>
+      <w:r>
+        <w:rPr>
+          <w:noProof/>
+          <w:lang w:val="en-GB"/>
+        </w:rPr>
+        <w:drawing>
+          <wp:inline distT="0" distB="0" distL="0" distR="0" wp14:anchorId="4B0C812A" wp14:editId="5E64FBF8">
+            <wp:extent cx="3023235" cy="865308"/>
+            <wp:effectExtent l="0" t="0" r="0" b="0"/>
+            <wp:docPr id="13" name="Picture 13"/>
+            <wp:cNvGraphicFramePr>
+              <a:graphicFrameLocks xmlns:a="http://schemas.openxmlformats.org/drawingml/2006/main" noChangeAspect="1"/>
+            </wp:cNvGraphicFramePr>
+            <a:graphic xmlns:a="http://schemas.openxmlformats.org/drawingml/2006/main">
+              <a:graphicData uri="http://schemas.openxmlformats.org/drawingml/2006/picture">
+                <pic:pic xmlns:pic="http://schemas.openxmlformats.org/drawingml/2006/picture">
+                  <pic:nvPicPr>
+                    <pic:cNvPr id="13" name="Screen Shot 2017-10-06 at 12.10.55 pm.png"/>
+                    <pic:cNvPicPr/>
+                  </pic:nvPicPr>
+                  <pic:blipFill>
+                    <a:blip r:embed="rId13">
+                      <a:extLst>
+                        <a:ext uri="{28A0092B-C50C-407E-A947-70E740481C1C}">
+                          <a14:useLocalDpi xmlns:a14="http://schemas.microsoft.com/office/drawing/2010/main" val="0"/>
+                        </a:ext>
+                      </a:extLst>
+                    </a:blip>
+                    <a:stretch>
+                      <a:fillRect/>
+                    </a:stretch>
+                  </pic:blipFill>
+                  <pic:spPr>
+                    <a:xfrm>
+                      <a:off x="0" y="0"/>
+                      <a:ext cx="3076158" cy="880456"/>
+                    </a:xfrm>
+                    <a:prstGeom prst="rect">
+                      <a:avLst/>
+                    </a:prstGeom>
+                  </pic:spPr>
+                </pic:pic>
+              </a:graphicData>
+            </a:graphic>
+          </wp:inline>
+        </w:drawing>
+      </w:r>
+    </w:p>
     <w:sectPr>
-      <w:footerReference w:type="even" r:id="rId10"/>
-      <w:footerReference w:type="default" r:id="rId11"/>
+      <w:footerReference w:type="even" r:id="rId14"/>
+      <w:footerReference w:type="default" r:id="rId15"/>
       <w:pgSz w:w="11900" w:h="16840"/>
       <w:pgMar w:top="1440" w:right="1440" w:bottom="1440" w:left="1440" w:header="708" w:footer="708" w:gutter="0"/>
       <w:cols w:space="708"/>

</xml_diff>